<commit_message>
finalizei os algoritmos do 01 ao 08
</commit_message>
<xml_diff>
--- a/algoritmos/01 ALGORITMO DE COMO ESCOVAR OS DENTES.docx
+++ b/algoritmos/01 ALGORITMO DE COMO ESCOVAR OS DENTES.docx
@@ -46,6 +46,30 @@
             <w14:round/>
           </w14:textOutline>
         </w:rPr>
+        <w:t>01-</w:t>
+      </w:r>
+      <w:bookmarkStart w:id="0" w:name="_GoBack"/>
+      <w:bookmarkEnd w:id="0"/>
+      <w:r>
+        <w:rPr>
+          <w:rStyle w:val="Forte"/>
+          <w:color w:val="5B9BD5" w:themeColor="accent5"/>
+          <w:spacing w:val="0"/>
+          <w14:shadow w14:blurRad="12700" w14:dist="38100" w14:dir="2700000" w14:sx="100000" w14:sy="100000" w14:kx="0" w14:ky="0" w14:algn="tl">
+            <w14:schemeClr w14:val="accent5">
+              <w14:lumMod w14:val="60000"/>
+              <w14:lumOff w14:val="40000"/>
+            </w14:schemeClr>
+          </w14:shadow>
+          <w14:reflection w14:blurRad="6350" w14:stA="55000" w14:stPos="0" w14:endA="300" w14:endPos="45500" w14:dist="0" w14:dir="5400000" w14:fadeDir="5400000" w14:sx="100000" w14:sy="-100000" w14:kx="0" w14:ky="0" w14:algn="bl"/>
+          <w14:textOutline w14:w="9525" w14:cap="flat" w14:cmpd="sng" w14:algn="ctr">
+            <w14:solidFill>
+              <w14:schemeClr w14:val="tx1"/>
+            </w14:solidFill>
+            <w14:prstDash w14:val="solid"/>
+            <w14:round/>
+          </w14:textOutline>
+        </w:rPr>
         <w:t>ALGORITMO DE COMO ESCOVAR OS DENTES</w:t>
       </w:r>
     </w:p>
@@ -125,8 +149,6 @@
         </w:rPr>
         <w:t>.PEGAR O CREME DENTAL E ABRI</w:t>
       </w:r>
-      <w:bookmarkStart w:id="0" w:name="_GoBack"/>
-      <w:bookmarkEnd w:id="0"/>
     </w:p>
     <w:p>
       <w:pPr>

</xml_diff>